<commit_message>
Upgraade evidencia grupal 1.5 y presentación
</commit_message>
<xml_diff>
--- a/Fase 1/Evidencias Grupales/1.4_APT122_FormativaFase1.docx
+++ b/Fase 1/Evidencias Grupales/1.4_APT122_FormativaFase1.docx
@@ -1794,23 +1794,7 @@
                 <w:rFonts w:ascii="Calibri" w:eastAsia="Calibri" w:hAnsi="Calibri" w:cs="Calibri"/>
                 <w:color w:val="3B3838"/>
               </w:rPr>
-              <w:t xml:space="preserve">Cumple con los indicadores de calidad requeridos en la presentación del diseño del Proyecto APT </w:t>
-            </w:r>
-            <w:proofErr w:type="gramStart"/>
-            <w:r>
-              <w:rPr>
-                <w:rFonts w:ascii="Calibri" w:eastAsia="Calibri" w:hAnsi="Calibri" w:cs="Calibri"/>
-                <w:color w:val="3B3838"/>
-              </w:rPr>
-              <w:t>de acuerdo a</w:t>
-            </w:r>
-            <w:proofErr w:type="gramEnd"/>
-            <w:r>
-              <w:rPr>
-                <w:rFonts w:ascii="Calibri" w:eastAsia="Calibri" w:hAnsi="Calibri" w:cs="Calibri"/>
-                <w:color w:val="3B3838"/>
-              </w:rPr>
-              <w:t xml:space="preserve"> estándares definidos por la disciplina.</w:t>
+              <w:t>Cumple con los indicadores de calidad requeridos en la presentación del diseño del Proyecto APT de acuerdo a estándares definidos por la disciplina.</w:t>
             </w:r>
           </w:p>
         </w:tc>
@@ -1830,21 +1814,7 @@
               <w:rPr>
                 <w:rFonts w:ascii="Calibri" w:eastAsia="Calibri" w:hAnsi="Calibri" w:cs="Calibri"/>
               </w:rPr>
-              <w:t xml:space="preserve">5. Cumple con los indicadores de calidad requeridos en la presentación del diseño del Proyecto APT </w:t>
-            </w:r>
-            <w:proofErr w:type="gramStart"/>
-            <w:r>
-              <w:rPr>
-                <w:rFonts w:ascii="Calibri" w:eastAsia="Calibri" w:hAnsi="Calibri" w:cs="Calibri"/>
-              </w:rPr>
-              <w:t>de acuerdo a</w:t>
-            </w:r>
-            <w:proofErr w:type="gramEnd"/>
-            <w:r>
-              <w:rPr>
-                <w:rFonts w:ascii="Calibri" w:eastAsia="Calibri" w:hAnsi="Calibri" w:cs="Calibri"/>
-              </w:rPr>
-              <w:t xml:space="preserve"> estándares definidos por la disciplina.</w:t>
+              <w:t>5. Cumple con los indicadores de calidad requeridos en la presentación del diseño del Proyecto APT de acuerdo a estándares definidos por la disciplina.</w:t>
             </w:r>
           </w:p>
         </w:tc>
@@ -1994,7 +1964,6 @@
               <w:t xml:space="preserve">6. Redacta el </w:t>
             </w:r>
             <w:proofErr w:type="spellStart"/>
-            <w:proofErr w:type="gramStart"/>
             <w:r>
               <w:rPr>
                 <w:rFonts w:ascii="Calibri" w:eastAsia="Calibri" w:hAnsi="Calibri" w:cs="Calibri"/>
@@ -2003,7 +1972,6 @@
               <w:t>abstract</w:t>
             </w:r>
             <w:proofErr w:type="spellEnd"/>
-            <w:proofErr w:type="gramEnd"/>
             <w:r>
               <w:rPr>
                 <w:rFonts w:ascii="Calibri" w:eastAsia="Calibri" w:hAnsi="Calibri" w:cs="Calibri"/>
@@ -2582,23 +2550,7 @@
                 <w:rFonts w:ascii="Calibri" w:eastAsia="Calibri" w:hAnsi="Calibri" w:cs="Calibri"/>
                 <w:color w:val="000000"/>
               </w:rPr>
-              <w:t xml:space="preserve">1.3 Desarrolla mejoras al producto en base al resultado de </w:t>
-            </w:r>
-            <w:proofErr w:type="gramStart"/>
-            <w:r>
-              <w:rPr>
-                <w:rFonts w:ascii="Calibri" w:eastAsia="Calibri" w:hAnsi="Calibri" w:cs="Calibri"/>
-                <w:color w:val="000000"/>
-              </w:rPr>
-              <w:t>las mismas</w:t>
-            </w:r>
-            <w:proofErr w:type="gramEnd"/>
-            <w:r>
-              <w:rPr>
-                <w:rFonts w:ascii="Calibri" w:eastAsia="Calibri" w:hAnsi="Calibri" w:cs="Calibri"/>
-                <w:color w:val="000000"/>
-              </w:rPr>
-              <w:t xml:space="preserve">. </w:t>
+              <w:t xml:space="preserve">1.3 Desarrolla mejoras al producto en base al resultado de las mismas. </w:t>
             </w:r>
           </w:p>
         </w:tc>
@@ -2645,25 +2597,7 @@
                 <w:b/>
                 <w:color w:val="000000"/>
               </w:rPr>
-              <w:t xml:space="preserve">Gestionar proyectos informáticos, ofreciendo alternativas para la toma de decisiones </w:t>
-            </w:r>
-            <w:proofErr w:type="gramStart"/>
-            <w:r>
-              <w:rPr>
-                <w:rFonts w:ascii="Calibri" w:eastAsia="Calibri" w:hAnsi="Calibri" w:cs="Calibri"/>
-                <w:b/>
-                <w:color w:val="000000"/>
-              </w:rPr>
-              <w:t>de acuerdo a</w:t>
-            </w:r>
-            <w:proofErr w:type="gramEnd"/>
-            <w:r>
-              <w:rPr>
-                <w:rFonts w:ascii="Calibri" w:eastAsia="Calibri" w:hAnsi="Calibri" w:cs="Calibri"/>
-                <w:b/>
-                <w:color w:val="000000"/>
-              </w:rPr>
-              <w:t xml:space="preserve"> los requerimientos de la organización.</w:t>
+              <w:t>Gestionar proyectos informáticos, ofreciendo alternativas para la toma de decisiones de acuerdo a los requerimientos de la organización.</w:t>
             </w:r>
           </w:p>
         </w:tc>
@@ -2691,23 +2625,7 @@
                 <w:rFonts w:ascii="Calibri" w:eastAsia="Calibri" w:hAnsi="Calibri" w:cs="Calibri"/>
                 <w:color w:val="000000"/>
               </w:rPr>
-              <w:t xml:space="preserve">2.1 Planifica proyectos informáticos, ofreciendo alternativas para la toma de decisiones </w:t>
-            </w:r>
-            <w:proofErr w:type="gramStart"/>
-            <w:r>
-              <w:rPr>
-                <w:rFonts w:ascii="Calibri" w:eastAsia="Calibri" w:hAnsi="Calibri" w:cs="Calibri"/>
-                <w:color w:val="000000"/>
-              </w:rPr>
-              <w:t>de acuerdo a</w:t>
-            </w:r>
-            <w:proofErr w:type="gramEnd"/>
-            <w:r>
-              <w:rPr>
-                <w:rFonts w:ascii="Calibri" w:eastAsia="Calibri" w:hAnsi="Calibri" w:cs="Calibri"/>
-                <w:color w:val="000000"/>
-              </w:rPr>
-              <w:t xml:space="preserve"> los requerimientos de la organización.</w:t>
+              <w:t>2.1 Planifica proyectos informáticos, ofreciendo alternativas para la toma de decisiones de acuerdo a los requerimientos de la organización.</w:t>
             </w:r>
           </w:p>
         </w:tc>
@@ -2770,23 +2688,7 @@
                 <w:rFonts w:ascii="Calibri" w:eastAsia="Calibri" w:hAnsi="Calibri" w:cs="Calibri"/>
                 <w:color w:val="000000"/>
               </w:rPr>
-              <w:t xml:space="preserve">2.2 Controla proyectos informáticos, ofreciendo alternativas para la toma de decisiones </w:t>
-            </w:r>
-            <w:proofErr w:type="gramStart"/>
-            <w:r>
-              <w:rPr>
-                <w:rFonts w:ascii="Calibri" w:eastAsia="Calibri" w:hAnsi="Calibri" w:cs="Calibri"/>
-                <w:color w:val="000000"/>
-              </w:rPr>
-              <w:t>de acuerdo a</w:t>
-            </w:r>
-            <w:proofErr w:type="gramEnd"/>
-            <w:r>
-              <w:rPr>
-                <w:rFonts w:ascii="Calibri" w:eastAsia="Calibri" w:hAnsi="Calibri" w:cs="Calibri"/>
-                <w:color w:val="000000"/>
-              </w:rPr>
-              <w:t xml:space="preserve"> los requerimientos de la organización.</w:t>
+              <w:t>2.2 Controla proyectos informáticos, ofreciendo alternativas para la toma de decisiones de acuerdo a los requerimientos de la organización.</w:t>
             </w:r>
           </w:p>
         </w:tc>
@@ -2833,25 +2735,7 @@
                 <w:b/>
                 <w:color w:val="000000"/>
               </w:rPr>
-              <w:t xml:space="preserve">Construir modelos de datos para soportar los requerimientos de la organización </w:t>
-            </w:r>
-            <w:proofErr w:type="gramStart"/>
-            <w:r>
-              <w:rPr>
-                <w:rFonts w:ascii="Calibri" w:eastAsia="Calibri" w:hAnsi="Calibri" w:cs="Calibri"/>
-                <w:b/>
-                <w:color w:val="000000"/>
-              </w:rPr>
-              <w:t>de acuerdo a</w:t>
-            </w:r>
-            <w:proofErr w:type="gramEnd"/>
-            <w:r>
-              <w:rPr>
-                <w:rFonts w:ascii="Calibri" w:eastAsia="Calibri" w:hAnsi="Calibri" w:cs="Calibri"/>
-                <w:b/>
-                <w:color w:val="000000"/>
-              </w:rPr>
-              <w:t xml:space="preserve"> un diseño definido y escalable en el tiempo.</w:t>
+              <w:t>Construir modelos de datos para soportar los requerimientos de la organización de acuerdo a un diseño definido y escalable en el tiempo.</w:t>
             </w:r>
           </w:p>
         </w:tc>
@@ -2879,23 +2763,7 @@
                 <w:rFonts w:ascii="Calibri" w:eastAsia="Calibri" w:hAnsi="Calibri" w:cs="Calibri"/>
                 <w:color w:val="000000"/>
               </w:rPr>
-              <w:t xml:space="preserve">3.1 Diseña modelos de datos para soportar los requerimientos de la organización </w:t>
-            </w:r>
-            <w:proofErr w:type="gramStart"/>
-            <w:r>
-              <w:rPr>
-                <w:rFonts w:ascii="Calibri" w:eastAsia="Calibri" w:hAnsi="Calibri" w:cs="Calibri"/>
-                <w:color w:val="000000"/>
-              </w:rPr>
-              <w:t>de acuerdo a</w:t>
-            </w:r>
-            <w:proofErr w:type="gramEnd"/>
-            <w:r>
-              <w:rPr>
-                <w:rFonts w:ascii="Calibri" w:eastAsia="Calibri" w:hAnsi="Calibri" w:cs="Calibri"/>
-                <w:color w:val="000000"/>
-              </w:rPr>
-              <w:t xml:space="preserve"> un diseño definido y escalable en el tiempo.</w:t>
+              <w:t>3.1 Diseña modelos de datos para soportar los requerimientos de la organización de acuerdo a un diseño definido y escalable en el tiempo.</w:t>
             </w:r>
           </w:p>
         </w:tc>
@@ -2958,23 +2826,7 @@
                 <w:rFonts w:ascii="Calibri" w:eastAsia="Calibri" w:hAnsi="Calibri" w:cs="Calibri"/>
                 <w:color w:val="000000"/>
               </w:rPr>
-              <w:t xml:space="preserve">3.2 Implementa modelos de datos para soportar los requerimientos de la organización </w:t>
-            </w:r>
-            <w:proofErr w:type="gramStart"/>
-            <w:r>
-              <w:rPr>
-                <w:rFonts w:ascii="Calibri" w:eastAsia="Calibri" w:hAnsi="Calibri" w:cs="Calibri"/>
-                <w:color w:val="000000"/>
-              </w:rPr>
-              <w:t>de acuerdo a</w:t>
-            </w:r>
-            <w:proofErr w:type="gramEnd"/>
-            <w:r>
-              <w:rPr>
-                <w:rFonts w:ascii="Calibri" w:eastAsia="Calibri" w:hAnsi="Calibri" w:cs="Calibri"/>
-                <w:color w:val="000000"/>
-              </w:rPr>
-              <w:t xml:space="preserve"> un diseño definido y escalable en el tiempo.</w:t>
+              <w:t>3.2 Implementa modelos de datos para soportar los requerimientos de la organización de acuerdo a un diseño definido y escalable en el tiempo.</w:t>
             </w:r>
           </w:p>
         </w:tc>
@@ -5885,21 +5737,7 @@
               <w:rPr>
                 <w:rFonts w:ascii="Calibri" w:eastAsia="Calibri" w:hAnsi="Calibri" w:cs="Calibri"/>
               </w:rPr>
-              <w:t xml:space="preserve">5. Cumple con los indicadores de calidad requeridos en la presentación del diseño del Proyecto APT </w:t>
-            </w:r>
-            <w:proofErr w:type="gramStart"/>
-            <w:r>
-              <w:rPr>
-                <w:rFonts w:ascii="Calibri" w:eastAsia="Calibri" w:hAnsi="Calibri" w:cs="Calibri"/>
-              </w:rPr>
-              <w:t>de acuerdo a</w:t>
-            </w:r>
-            <w:proofErr w:type="gramEnd"/>
-            <w:r>
-              <w:rPr>
-                <w:rFonts w:ascii="Calibri" w:eastAsia="Calibri" w:hAnsi="Calibri" w:cs="Calibri"/>
-              </w:rPr>
-              <w:t xml:space="preserve"> estándares definidos por la disciplina.</w:t>
+              <w:t>5. Cumple con los indicadores de calidad requeridos en la presentación del diseño del Proyecto APT de acuerdo a estándares definidos por la disciplina.</w:t>
             </w:r>
           </w:p>
         </w:tc>
@@ -6036,7 +5874,6 @@
               <w:t xml:space="preserve">Redacta el </w:t>
             </w:r>
             <w:proofErr w:type="spellStart"/>
-            <w:proofErr w:type="gramStart"/>
             <w:r>
               <w:rPr>
                 <w:rFonts w:ascii="Calibri" w:eastAsia="Calibri" w:hAnsi="Calibri" w:cs="Calibri"/>
@@ -6045,7 +5882,6 @@
               <w:t>abstract</w:t>
             </w:r>
             <w:proofErr w:type="spellEnd"/>
-            <w:proofErr w:type="gramEnd"/>
             <w:r>
               <w:rPr>
                 <w:rFonts w:ascii="Calibri" w:eastAsia="Calibri" w:hAnsi="Calibri" w:cs="Calibri"/>
@@ -7935,7 +7771,6 @@
         <w:t xml:space="preserve"> and </w:t>
       </w:r>
       <w:proofErr w:type="spellStart"/>
-      <w:proofErr w:type="gramStart"/>
       <w:r>
         <w:rPr>
           <w:rFonts w:ascii="Arial" w:hAnsi="Arial" w:cs="Arial"/>
@@ -7957,7 +7792,6 @@
         <w:t>intelligence</w:t>
       </w:r>
       <w:proofErr w:type="spellEnd"/>
-      <w:proofErr w:type="gramEnd"/>
       <w:r>
         <w:rPr>
           <w:rFonts w:ascii="Arial" w:hAnsi="Arial" w:cs="Arial"/>
@@ -12809,9 +12643,8 @@
           <w:szCs w:val="22"/>
         </w:rPr>
         <w:lastRenderedPageBreak/>
-        <w:t xml:space="preserve">Daniela </w:t>
-      </w:r>
-      <w:proofErr w:type="spellStart"/>
+        <w:t>Daniela G</w:t>
+      </w:r>
       <w:r>
         <w:rPr>
           <w:rFonts w:ascii="Arial" w:hAnsi="Arial" w:cs="Arial"/>
@@ -12820,9 +12653,18 @@
           <w:sz w:val="22"/>
           <w:szCs w:val="22"/>
         </w:rPr>
-        <w:t>Galvez</w:t>
-      </w:r>
-      <w:proofErr w:type="spellEnd"/>
+        <w:t>á</w:t>
+      </w:r>
+      <w:r>
+        <w:rPr>
+          <w:rFonts w:ascii="Arial" w:hAnsi="Arial" w:cs="Arial"/>
+          <w:b/>
+          <w:bCs/>
+          <w:sz w:val="22"/>
+          <w:szCs w:val="22"/>
+        </w:rPr>
+        <w:t>lvez</w:t>
+      </w:r>
     </w:p>
     <w:p>
       <w:pPr>
@@ -15276,7 +15118,6 @@
         <w:t xml:space="preserve">, and </w:t>
       </w:r>
       <w:proofErr w:type="spellStart"/>
-      <w:proofErr w:type="gramStart"/>
       <w:r>
         <w:rPr>
           <w:rFonts w:ascii="Arial" w:hAnsi="Arial" w:cs="Arial"/>
@@ -15298,7 +15139,6 @@
         <w:t>intelligence</w:t>
       </w:r>
       <w:proofErr w:type="spellEnd"/>
-      <w:proofErr w:type="gramEnd"/>
       <w:r>
         <w:rPr>
           <w:rFonts w:ascii="Arial" w:hAnsi="Arial" w:cs="Arial"/>
@@ -16344,27 +16184,7 @@
           <w:sz w:val="18"/>
           <w:szCs w:val="18"/>
         </w:rPr>
-        <w:t xml:space="preserve">: Deben integrar la mayor cantidad de competencias del perfil de egreso (al menos tres competencias de especialidad) o todas </w:t>
-      </w:r>
-      <w:proofErr w:type="gramStart"/>
-      <w:r>
-        <w:rPr>
-          <w:rFonts w:ascii="Calibri" w:eastAsia="Calibri" w:hAnsi="Calibri" w:cs="Calibri"/>
-          <w:color w:val="595959"/>
-          <w:sz w:val="18"/>
-          <w:szCs w:val="18"/>
-        </w:rPr>
-        <w:t>en caso que</w:t>
-      </w:r>
-      <w:proofErr w:type="gramEnd"/>
-      <w:r>
-        <w:rPr>
-          <w:rFonts w:ascii="Calibri" w:eastAsia="Calibri" w:hAnsi="Calibri" w:cs="Calibri"/>
-          <w:color w:val="595959"/>
-          <w:sz w:val="18"/>
-          <w:szCs w:val="18"/>
-        </w:rPr>
-        <w:t xml:space="preserve"> el proyecto APT o portafolio profesional a desarrollar lo requiera, con el propósito de movilizar los recursos internos y externos del estudiante. </w:t>
+        <w:t xml:space="preserve">: Deben integrar la mayor cantidad de competencias del perfil de egreso (al menos tres competencias de especialidad) o todas en caso que el proyecto APT o portafolio profesional a desarrollar lo requiera, con el propósito de movilizar los recursos internos y externos del estudiante. </w:t>
       </w:r>
     </w:p>
     <w:p>

</xml_diff>